<commit_message>
seminar pcni and comparing final plan
</commit_message>
<xml_diff>
--- a/Comparing and Connecting/Final/Meeting Plan 03-10-2024.docx
+++ b/Comparing and Connecting/Final/Meeting Plan 03-10-2024.docx
@@ -280,7 +280,23 @@
             <w:b/>
             <w:bCs/>
           </w:rPr>
-          <w:t>Chinese Merchant Guilds: An Historical Inquiry</w:t>
+          <w:t>Chinese Merchant Guil</w:t>
+        </w:r>
+        <w:r>
+          <w:rPr>
+            <w:rStyle w:val="Hyperlink"/>
+            <w:b/>
+            <w:bCs/>
+          </w:rPr>
+          <w:tab/>
+        </w:r>
+        <w:r>
+          <w:rPr>
+            <w:rStyle w:val="Hyperlink"/>
+            <w:b/>
+            <w:bCs/>
+          </w:rPr>
+          <w:t>ds: An Historical Inquiry</w:t>
         </w:r>
       </w:hyperlink>
     </w:p>
@@ -306,7 +322,25 @@
             <w:b/>
             <w:bCs/>
           </w:rPr>
-          <w:t>The rise of Shanxi merchants : empire, institutions, and social change in Qing China, 1688-1850</w:t>
+          <w:t xml:space="preserve">The rise of Shanxi </w:t>
+        </w:r>
+        <w:proofErr w:type="gramStart"/>
+        <w:r>
+          <w:rPr>
+            <w:rStyle w:val="Hyperlink"/>
+            <w:b/>
+            <w:bCs/>
+          </w:rPr>
+          <w:t>merchants :</w:t>
+        </w:r>
+        <w:proofErr w:type="gramEnd"/>
+        <w:r>
+          <w:rPr>
+            <w:rStyle w:val="Hyperlink"/>
+            <w:b/>
+            <w:bCs/>
+          </w:rPr>
+          <w:t xml:space="preserve"> empire, institutions, and social change in Qing China, 1688-1850</w:t>
         </w:r>
       </w:hyperlink>
       <w:r>
@@ -345,23 +379,7 @@
             <w:b/>
             <w:bCs/>
           </w:rPr>
-          <w:t>Merchants and Soc</w:t>
-        </w:r>
-        <w:r>
-          <w:rPr>
-            <w:rStyle w:val="Hyperlink"/>
-            <w:b/>
-            <w:bCs/>
-          </w:rPr>
-          <w:t>i</w:t>
-        </w:r>
-        <w:r>
-          <w:rPr>
-            <w:rStyle w:val="Hyperlink"/>
-            <w:b/>
-            <w:bCs/>
-          </w:rPr>
-          <w:t>ety in Modern China: Rise of Merchant Groups</w:t>
+          <w:t>Merchants and Society in Modern China: Rise of Merchant Groups</w:t>
         </w:r>
       </w:hyperlink>
       <w:r>
@@ -693,7 +711,23 @@
           <w:b/>
           <w:bCs/>
         </w:rPr>
-        <w:t xml:space="preserve"> on whether or not I want to choose one specific guild or generalize it</w:t>
+        <w:t xml:space="preserve"> on </w:t>
+      </w:r>
+      <w:proofErr w:type="gramStart"/>
+      <w:r>
+        <w:rPr>
+          <w:b/>
+          <w:bCs/>
+        </w:rPr>
+        <w:t>whether or not</w:t>
+      </w:r>
+      <w:proofErr w:type="gramEnd"/>
+      <w:r>
+        <w:rPr>
+          <w:b/>
+          <w:bCs/>
+        </w:rPr>
+        <w:t xml:space="preserve"> I want to choose one specific guild or generalize it</w:t>
       </w:r>
     </w:p>
     <w:p>
@@ -776,7 +810,23 @@
           <w:b/>
           <w:bCs/>
         </w:rPr>
-        <w:t xml:space="preserve">Since he is directing my work, if I have any questions I can go to him for further help regarding literature or how to organize it. </w:t>
+        <w:t xml:space="preserve">Since he is directing my work, if I have any </w:t>
+      </w:r>
+      <w:proofErr w:type="gramStart"/>
+      <w:r>
+        <w:rPr>
+          <w:b/>
+          <w:bCs/>
+        </w:rPr>
+        <w:t>questions</w:t>
+      </w:r>
+      <w:proofErr w:type="gramEnd"/>
+      <w:r>
+        <w:rPr>
+          <w:b/>
+          <w:bCs/>
+        </w:rPr>
+        <w:t xml:space="preserve"> I can go to him for further help regarding literature or how to organize it. </w:t>
       </w:r>
     </w:p>
     <w:p>
@@ -1657,6 +1707,7 @@
   <w:style w:type="character" w:default="1" w:styleId="DefaultParagraphFont">
     <w:name w:val="Default Paragraph Font"/>
     <w:uiPriority w:val="1"/>
+    <w:semiHidden/>
     <w:unhideWhenUsed/>
   </w:style>
   <w:style w:type="table" w:default="1" w:styleId="TableNormal">

</xml_diff>